<commit_message>
Added reflection page, work experience page, split resume to own page. Also redid formatting for tab selecting between content to be more dynamic (dont need 3 always now)
</commit_message>
<xml_diff>
--- a/writeups/Gen Ed Reflection.docx
+++ b/writeups/Gen Ed Reflection.docx
@@ -3,220 +3,11 @@
 <w:document xmlns:wpc="http://schemas.microsoft.com/office/word/2010/wordprocessingCanvas" xmlns:cx="http://schemas.microsoft.com/office/drawing/2014/chartex" xmlns:cx1="http://schemas.microsoft.com/office/drawing/2015/9/8/chartex" xmlns:cx2="http://schemas.microsoft.com/office/drawing/2015/10/21/chartex" xmlns:cx3="http://schemas.microsoft.com/office/drawing/2016/5/9/chartex" xmlns:cx4="http://schemas.microsoft.com/office/drawing/2016/5/10/chartex" xmlns:cx5="http://schemas.microsoft.com/office/drawing/2016/5/11/chartex" xmlns:cx6="http://schemas.microsoft.com/office/drawing/2016/5/12/chartex" xmlns:cx7="http://schemas.microsoft.com/office/drawing/2016/5/13/chartex" xmlns:cx8="http://schemas.microsoft.com/office/drawing/2016/5/14/chartex" xmlns:mc="http://schemas.openxmlformats.org/markup-compatibility/2006" xmlns:aink="http://schemas.microsoft.com/office/drawing/2016/ink" xmlns:am3d="http://schemas.microsoft.com/office/drawing/2017/model3d" xmlns:o="urn:schemas-microsoft-com:office:office" xmlns:oel="http://schemas.microsoft.com/office/2019/extlst" xmlns:r="http://schemas.openxmlformats.org/officeDocument/2006/relationships" xmlns:m="http://schemas.openxmlformats.org/officeDocument/2006/math" xmlns:v="urn:schemas-microsoft-com:vml" xmlns:wp14="http://schemas.microsoft.com/office/word/2010/wordprocessingDrawing" xmlns:wp="http://schemas.openxmlformats.org/drawingml/2006/wordprocessingDrawing" xmlns:w10="urn:schemas-microsoft-com:office:word" xmlns:w="http://schemas.openxmlformats.org/wordprocessingml/2006/main" xmlns:w14="http://schemas.microsoft.com/office/word/2010/wordml" xmlns:w15="http://schemas.microsoft.com/office/word/2012/wordml" xmlns:w16cex="http://schemas.microsoft.com/office/word/2018/wordml/cex" xmlns:w16cid="http://schemas.microsoft.com/office/word/2016/wordml/cid" xmlns:w16="http://schemas.microsoft.com/office/word/2018/wordml" xmlns:w16sdtdh="http://schemas.microsoft.com/office/word/2020/wordml/sdtdatahash" xmlns:w16se="http://schemas.microsoft.com/office/word/2015/wordml/symex" xmlns:wpg="http://schemas.microsoft.com/office/word/2010/wordprocessingGroup" xmlns:wpi="http://schemas.microsoft.com/office/word/2010/wordprocessingInk" xmlns:wne="http://schemas.microsoft.com/office/word/2006/wordml" xmlns:wps="http://schemas.microsoft.com/office/word/2010/wordprocessingShape" mc:Ignorable="w14 w15 w16se w16cid w16 w16cex w16sdtdh wp14">
   <w:body>
     <w:p>
+      <w:pPr>
+        <w:ind w:firstLine="360"/>
+      </w:pPr>
       <w:r>
-        <w:t>Classes taken:</w:t>
-      </w:r>
-    </w:p>
-    <w:p>
-      <w:pPr>
-        <w:pStyle w:val="ListParagraph"/>
-        <w:numPr>
-          <w:ilvl w:val="0"/>
-          <w:numId w:val="1"/>
-        </w:numPr>
-      </w:pPr>
-      <w:r>
-        <w:t>ARCH 321 (History of the American city)</w:t>
-      </w:r>
-    </w:p>
-    <w:p>
-      <w:pPr>
-        <w:pStyle w:val="ListParagraph"/>
-        <w:numPr>
-          <w:ilvl w:val="0"/>
-          <w:numId w:val="1"/>
-        </w:numPr>
-      </w:pPr>
-      <w:r>
-        <w:t>HIST 402 (Greek Civilization)</w:t>
-      </w:r>
-    </w:p>
-    <w:p>
-      <w:pPr>
-        <w:pStyle w:val="ListParagraph"/>
-        <w:numPr>
-          <w:ilvl w:val="0"/>
-          <w:numId w:val="1"/>
-        </w:numPr>
-      </w:pPr>
-      <w:r>
-        <w:t>HIST 100P (AP world history in high school)</w:t>
-      </w:r>
-    </w:p>
-    <w:p>
-      <w:pPr>
-        <w:pStyle w:val="ListParagraph"/>
-        <w:numPr>
-          <w:ilvl w:val="0"/>
-          <w:numId w:val="1"/>
-        </w:numPr>
-      </w:pPr>
-      <w:r>
-        <w:t>HD FS 276 (Human Sexuality)</w:t>
-      </w:r>
-    </w:p>
-    <w:p/>
-    <w:p>
-      <w:r>
-        <w:t>Things to do:</w:t>
-      </w:r>
-    </w:p>
-    <w:p>
-      <w:pPr>
-        <w:pStyle w:val="ListParagraph"/>
-        <w:numPr>
-          <w:ilvl w:val="0"/>
-          <w:numId w:val="2"/>
-        </w:numPr>
-      </w:pPr>
-      <w:r>
-        <w:t>4 or more gen ed courses referenced</w:t>
-      </w:r>
-    </w:p>
-    <w:p>
-      <w:pPr>
-        <w:pStyle w:val="ListParagraph"/>
-        <w:numPr>
-          <w:ilvl w:val="0"/>
-          <w:numId w:val="2"/>
-        </w:numPr>
-      </w:pPr>
-      <w:r>
-        <w:t>Identify 3 or more relevant things learned from gen eds</w:t>
-      </w:r>
-    </w:p>
-    <w:p>
-      <w:pPr>
-        <w:pStyle w:val="ListParagraph"/>
-        <w:numPr>
-          <w:ilvl w:val="0"/>
-          <w:numId w:val="2"/>
-        </w:numPr>
-      </w:pPr>
-      <w:r>
-        <w:t>Clear connection between learning in 3 or more gen ed courses and solving future engineering problems</w:t>
-      </w:r>
-    </w:p>
-    <w:p>
-      <w:pPr>
-        <w:pStyle w:val="ListParagraph"/>
-        <w:numPr>
-          <w:ilvl w:val="0"/>
-          <w:numId w:val="2"/>
-        </w:numPr>
-      </w:pPr>
-      <w:r>
-        <w:t>Reference 2 or more current problems facing society</w:t>
-      </w:r>
-    </w:p>
-    <w:p>
-      <w:pPr>
-        <w:ind w:left="360"/>
-      </w:pPr>
-    </w:p>
-    <w:p>
-      <w:pPr>
-        <w:ind w:left="360"/>
-      </w:pPr>
-    </w:p>
-    <w:p>
-      <w:pPr>
-        <w:ind w:left="360"/>
-      </w:pPr>
-    </w:p>
-    <w:p>
-      <w:pPr>
-        <w:ind w:left="360"/>
-      </w:pPr>
-    </w:p>
-    <w:p>
-      <w:pPr>
-        <w:ind w:left="360"/>
-      </w:pPr>
-    </w:p>
-    <w:p>
-      <w:pPr>
-        <w:ind w:left="360"/>
-      </w:pPr>
-    </w:p>
-    <w:p>
-      <w:pPr>
-        <w:ind w:left="360"/>
-      </w:pPr>
-    </w:p>
-    <w:p>
-      <w:pPr>
-        <w:ind w:left="360"/>
-      </w:pPr>
-    </w:p>
-    <w:p>
-      <w:pPr>
-        <w:ind w:left="360"/>
-      </w:pPr>
-    </w:p>
-    <w:p>
-      <w:pPr>
-        <w:ind w:left="360"/>
-      </w:pPr>
-    </w:p>
-    <w:p>
-      <w:pPr>
-        <w:ind w:left="360"/>
-      </w:pPr>
-    </w:p>
-    <w:p>
-      <w:pPr>
-        <w:ind w:left="360"/>
-      </w:pPr>
-    </w:p>
-    <w:p>
-      <w:pPr>
-        <w:ind w:left="360"/>
-      </w:pPr>
-    </w:p>
-    <w:p>
-      <w:pPr>
-        <w:ind w:left="360"/>
-      </w:pPr>
-    </w:p>
-    <w:p>
-      <w:pPr>
-        <w:ind w:left="360"/>
-      </w:pPr>
-    </w:p>
-    <w:p>
-      <w:pPr>
-        <w:ind w:left="360"/>
-      </w:pPr>
-    </w:p>
-    <w:p>
-      <w:pPr>
-        <w:ind w:left="360"/>
-      </w:pPr>
-    </w:p>
-    <w:p>
-      <w:pPr>
-        <w:ind w:left="360"/>
-      </w:pPr>
-    </w:p>
-    <w:p>
-      <w:pPr>
-        <w:ind w:left="360"/>
-      </w:pPr>
-    </w:p>
-    <w:p>
-      <w:pPr>
-        <w:ind w:left="360" w:firstLine="360"/>
-      </w:pPr>
-      <w:r>
-        <w:lastRenderedPageBreak/>
-        <w:t xml:space="preserve">In the past few years, I have taken multiple courses to complete my general education credits that have helped me think more about social, global, and economic issues in our world today, and how those could be applied to real world engineering problems. Throughout my time at Iowa State, I took the classes History of the American City and </w:t>
-      </w:r>
-      <w:r>
-        <w:t>Greek Civilization</w:t>
-      </w:r>
-      <w:r>
-        <w:t xml:space="preserve">, while transferring credit for my AP World History class from High School. In each of these classes, I learned about a broader scope of issues than what may be covered in the technical portions of my engineering classes, to help round out my education. </w:t>
+        <w:t xml:space="preserve">In the past few years, I have taken multiple courses to complete my general education credits that have helped me think more about social, global, and economic issues in our world today, and how those could be applied to real world engineering problems. Throughout my time at Iowa State, I took the classes History of the American City and Greek Civilization, while transferring credit for my AP World History class from High School. In each of these classes, I learned about a broader scope of issues than what may be covered in the technical portions of my engineering classes, to help round out my education. </w:t>
       </w:r>
     </w:p>
     <w:p>

</xml_diff>